<commit_message>
Refactor agent scripts and update requirements
- Updated the prompt template in `agente_nfs.py` and `agente_nfs_colab.ipynb` to clarify JOIN conditions for queries involving multiple tables.
- Changed execution count to null in Jupyter notebooks to reset execution state.
- Modified print statements for better output formatting in `agente_nfs.py`.
- Removed outdated pip upgrade commands and added comments for clarity.
- Added new functional requirements document and removed the old version.
- Updated README to note initial execution time for the application.
</commit_message>
<xml_diff>
--- a/Desafio 2 - Projeto - 11062025/Levantamento de requisitos/Requisitos de Dados - Bom.docx
+++ b/Desafio 2 - Projeto - 11062025/Levantamento de requisitos/Requisitos de Dados - Bom.docx
@@ -1,6 +1,6 @@
 
 <file path=word/document.xml><?xml version="1.0" encoding="utf-8"?>
-<w:document xmlns:wpc="http://schemas.microsoft.com/office/word/2010/wordprocessingCanvas" xmlns:cx="http://schemas.microsoft.com/office/drawing/2014/chartex" xmlns:cx1="http://schemas.microsoft.com/office/drawing/2015/9/8/chartex" xmlns:cx2="http://schemas.microsoft.com/office/drawing/2015/10/21/chartex" xmlns:cx3="http://schemas.microsoft.com/office/drawing/2016/5/9/chartex" xmlns:cx4="http://schemas.microsoft.com/office/drawing/2016/5/10/chartex" xmlns:cx5="http://schemas.microsoft.com/office/drawing/2016/5/11/chartex" xmlns:cx6="http://schemas.microsoft.com/office/drawing/2016/5/12/chartex" xmlns:cx7="http://schemas.microsoft.com/office/drawing/2016/5/13/chartex" xmlns:cx8="http://schemas.microsoft.com/office/drawing/2016/5/14/chartex" xmlns:mc="http://schemas.openxmlformats.org/markup-compatibility/2006" xmlns:aink="http://schemas.microsoft.com/office/drawing/2016/ink" xmlns:am3d="http://schemas.microsoft.com/office/drawing/2017/model3d" xmlns:o="urn:schemas-microsoft-com:office:office" xmlns:r="http://schemas.openxmlformats.org/officeDocument/2006/relationships" xmlns:m="http://schemas.openxmlformats.org/officeDocument/2006/math" xmlns:v="urn:schemas-microsoft-com:vml" xmlns:wp14="http://schemas.microsoft.com/office/word/2010/wordprocessingDrawing" xmlns:wp="http://schemas.openxmlformats.org/drawingml/2006/wordprocessingDrawing" xmlns:w10="urn:schemas-microsoft-com:office:word" xmlns:w="http://schemas.openxmlformats.org/wordprocessingml/2006/main" xmlns:w14="http://schemas.microsoft.com/office/word/2010/wordml" xmlns:w15="http://schemas.microsoft.com/office/word/2012/wordml" xmlns:w16cid="http://schemas.microsoft.com/office/word/2016/wordml/cid" xmlns:w16se="http://schemas.microsoft.com/office/word/2015/wordml/symex" xmlns:wpg="http://schemas.microsoft.com/office/word/2010/wordprocessingGroup" xmlns:wpi="http://schemas.microsoft.com/office/word/2010/wordprocessingInk" xmlns:wne="http://schemas.microsoft.com/office/word/2006/wordml" xmlns:wps="http://schemas.microsoft.com/office/word/2010/wordprocessingShape" mc:Ignorable="w14 w15 w16se w16cid wp14">
+<w:document xmlns:wpc="http://schemas.microsoft.com/office/word/2010/wordprocessingCanvas" xmlns:cx="http://schemas.microsoft.com/office/drawing/2014/chartex" xmlns:cx1="http://schemas.microsoft.com/office/drawing/2015/9/8/chartex" xmlns:cx2="http://schemas.microsoft.com/office/drawing/2015/10/21/chartex" xmlns:cx3="http://schemas.microsoft.com/office/drawing/2016/5/9/chartex" xmlns:cx4="http://schemas.microsoft.com/office/drawing/2016/5/10/chartex" xmlns:cx5="http://schemas.microsoft.com/office/drawing/2016/5/11/chartex" xmlns:cx6="http://schemas.microsoft.com/office/drawing/2016/5/12/chartex" xmlns:cx7="http://schemas.microsoft.com/office/drawing/2016/5/13/chartex" xmlns:cx8="http://schemas.microsoft.com/office/drawing/2016/5/14/chartex" xmlns:mc="http://schemas.openxmlformats.org/markup-compatibility/2006" xmlns:aink="http://schemas.microsoft.com/office/drawing/2016/ink" xmlns:am3d="http://schemas.microsoft.com/office/drawing/2017/model3d" xmlns:o="urn:schemas-microsoft-com:office:office" xmlns:r="http://schemas.openxmlformats.org/officeDocument/2006/relationships" xmlns:m="http://schemas.openxmlformats.org/officeDocument/2006/math" xmlns:v="urn:schemas-microsoft-com:vml" xmlns:wp14="http://schemas.microsoft.com/office/word/2010/wordprocessingDrawing" xmlns:wp="http://schemas.openxmlformats.org/drawingml/2006/wordprocessingDrawing" xmlns:w10="urn:schemas-microsoft-com:office:word" xmlns:w="http://schemas.openxmlformats.org/wordprocessingml/2006/main" xmlns:w14="http://schemas.microsoft.com/office/word/2010/wordml" xmlns:w15="http://schemas.microsoft.com/office/word/2012/wordml" xmlns:w16cex="http://schemas.microsoft.com/office/word/2018/wordml/cex" xmlns:w16cid="http://schemas.microsoft.com/office/word/2016/wordml/cid" xmlns:w16="http://schemas.microsoft.com/office/word/2018/wordml" xmlns:w16sdtdh="http://schemas.microsoft.com/office/word/2020/wordml/sdtdatahash" xmlns:w16se="http://schemas.microsoft.com/office/word/2015/wordml/symex" xmlns:wpg="http://schemas.microsoft.com/office/word/2010/wordprocessingGroup" xmlns:wpi="http://schemas.microsoft.com/office/word/2010/wordprocessingInk" xmlns:wne="http://schemas.microsoft.com/office/word/2006/wordml" xmlns:wps="http://schemas.microsoft.com/office/word/2010/wordprocessingShape" mc:Ignorable="w14 w15 w16se w16cid w16 w16cex w16sdtdh wp14">
   <w:body>
     <w:p>
       <w:r>
@@ -30,11 +30,19 @@
       <w:r>
         <w:t xml:space="preserve"> </w:t>
       </w:r>
+      <w:commentRangeStart w:id="0"/>
       <w:r>
         <w:rPr>
           <w:color w:val="FF0000"/>
         </w:rPr>
         <w:t>(podemos manter apenas esses 3 que são os essenciais para toda empresa)</w:t>
+      </w:r>
+      <w:commentRangeEnd w:id="0"/>
+      <w:r>
+        <w:rPr>
+          <w:rStyle w:val="Refdecomentrio"/>
+        </w:rPr>
+        <w:commentReference w:id="0"/>
       </w:r>
     </w:p>
     <w:p>
@@ -80,7 +88,18 @@
         <w:t>Grande desafio:</w:t>
       </w:r>
       <w:r>
-        <w:t xml:space="preserve"> não há um padrão nacional; cada prefeitura tem seu próprio layout e sistema. O projeto deve prever uma estratégia para lidar com essa diversidade (começar com as principais capitais, por exemplo).</w:t>
+        <w:t xml:space="preserve"> não há um padrão nacional; cada prefeitura tem seu próprio layout e sistema. </w:t>
+      </w:r>
+      <w:commentRangeStart w:id="1"/>
+      <w:r>
+        <w:t>O projeto deve prever uma estratégia para lidar com essa diversidade (começar com as principais capitais, por exemplo).</w:t>
+      </w:r>
+      <w:commentRangeEnd w:id="1"/>
+      <w:r>
+        <w:rPr>
+          <w:rStyle w:val="Refdecomentrio"/>
+        </w:rPr>
+        <w:commentReference w:id="1"/>
       </w:r>
     </w:p>
     <w:p>
@@ -139,10 +158,10 @@
         <w:tblLook w:val="04A0" w:firstRow="1" w:lastRow="0" w:firstColumn="1" w:lastColumn="0" w:noHBand="0" w:noVBand="1"/>
       </w:tblPr>
       <w:tblGrid>
-        <w:gridCol w:w="1201"/>
-        <w:gridCol w:w="2779"/>
-        <w:gridCol w:w="2725"/>
-        <w:gridCol w:w="1783"/>
+        <w:gridCol w:w="1228"/>
+        <w:gridCol w:w="2864"/>
+        <w:gridCol w:w="2692"/>
+        <w:gridCol w:w="1704"/>
       </w:tblGrid>
       <w:tr>
         <w:trPr>
@@ -3662,7 +3681,6 @@
           <w:b/>
           <w:bCs/>
         </w:rPr>
-        <w:lastRenderedPageBreak/>
         <w:t>RD003: Estudo de Regulamentações Fiscais Aplicáveis</w:t>
       </w:r>
     </w:p>
@@ -3721,12 +3739,20 @@
       </w:r>
     </w:p>
     <w:p>
+      <w:commentRangeStart w:id="2"/>
       <w:r>
         <w:rPr>
           <w:b/>
           <w:bCs/>
         </w:rPr>
         <w:t>RD004: Coleta de Amostras de Documentos para Treinamento</w:t>
+      </w:r>
+      <w:commentRangeEnd w:id="2"/>
+      <w:r>
+        <w:rPr>
+          <w:rStyle w:val="Refdecomentrio"/>
+        </w:rPr>
+        <w:commentReference w:id="2"/>
       </w:r>
     </w:p>
     <w:p>
@@ -3784,10 +3810,7 @@
         <w:t xml:space="preserve"> Iniciar com pelo menos 100 a 200 amostras por tipo de documento (NF-e, NFS-e), aumentando progressivamente.</w:t>
       </w:r>
     </w:p>
-    <w:p>
-      <w:bookmarkStart w:id="0" w:name="_GoBack"/>
-      <w:bookmarkEnd w:id="0"/>
-    </w:p>
+    <w:p/>
     <w:sectPr>
       <w:pgSz w:w="11906" w:h="16838"/>
       <w:pgMar w:top="1417" w:right="1701" w:bottom="1417" w:left="1701" w:header="708" w:footer="708" w:gutter="0"/>
@@ -3798,8 +3821,85 @@
 </w:document>
 </file>
 
+<file path=word/comments.xml><?xml version="1.0" encoding="utf-8"?>
+<w:comments xmlns:wpc="http://schemas.microsoft.com/office/word/2010/wordprocessingCanvas" xmlns:cx="http://schemas.microsoft.com/office/drawing/2014/chartex" xmlns:cx1="http://schemas.microsoft.com/office/drawing/2015/9/8/chartex" xmlns:cx2="http://schemas.microsoft.com/office/drawing/2015/10/21/chartex" xmlns:cx3="http://schemas.microsoft.com/office/drawing/2016/5/9/chartex" xmlns:cx4="http://schemas.microsoft.com/office/drawing/2016/5/10/chartex" xmlns:cx5="http://schemas.microsoft.com/office/drawing/2016/5/11/chartex" xmlns:cx6="http://schemas.microsoft.com/office/drawing/2016/5/12/chartex" xmlns:cx7="http://schemas.microsoft.com/office/drawing/2016/5/13/chartex" xmlns:cx8="http://schemas.microsoft.com/office/drawing/2016/5/14/chartex" xmlns:mc="http://schemas.openxmlformats.org/markup-compatibility/2006" xmlns:aink="http://schemas.microsoft.com/office/drawing/2016/ink" xmlns:am3d="http://schemas.microsoft.com/office/drawing/2017/model3d" xmlns:o="urn:schemas-microsoft-com:office:office" xmlns:r="http://schemas.openxmlformats.org/officeDocument/2006/relationships" xmlns:m="http://schemas.openxmlformats.org/officeDocument/2006/math" xmlns:v="urn:schemas-microsoft-com:vml" xmlns:wp14="http://schemas.microsoft.com/office/word/2010/wordprocessingDrawing" xmlns:wp="http://schemas.openxmlformats.org/drawingml/2006/wordprocessingDrawing" xmlns:w10="urn:schemas-microsoft-com:office:word" xmlns:w="http://schemas.openxmlformats.org/wordprocessingml/2006/main" xmlns:w14="http://schemas.microsoft.com/office/word/2010/wordml" xmlns:w15="http://schemas.microsoft.com/office/word/2012/wordml" xmlns:w16cex="http://schemas.microsoft.com/office/word/2018/wordml/cex" xmlns:w16cid="http://schemas.microsoft.com/office/word/2016/wordml/cid" xmlns:w16="http://schemas.microsoft.com/office/word/2018/wordml" xmlns:w16sdtdh="http://schemas.microsoft.com/office/word/2020/wordml/sdtdatahash" xmlns:w16se="http://schemas.microsoft.com/office/word/2015/wordml/symex" xmlns:wpg="http://schemas.microsoft.com/office/word/2010/wordprocessingGroup" xmlns:wpi="http://schemas.microsoft.com/office/word/2010/wordprocessingInk" xmlns:wne="http://schemas.microsoft.com/office/word/2006/wordml" xmlns:wps="http://schemas.microsoft.com/office/word/2010/wordprocessingShape" mc:Ignorable="w14 w15 w16se w16cid w16 w16cex w16sdtdh wp14">
+  <w:comment w:id="0" w:author="Antonio João Nascimento Dantas / SUAFI" w:date="2025-06-23T20:57:00Z" w:initials="AJND/S">
+    <w:p>
+      <w:pPr>
+        <w:pStyle w:val="Textodecomentrio"/>
+      </w:pPr>
+      <w:r>
+        <w:rPr>
+          <w:rStyle w:val="Refdecomentrio"/>
+        </w:rPr>
+        <w:annotationRef/>
+      </w:r>
+      <w:r>
+        <w:t>Ok</w:t>
+      </w:r>
+    </w:p>
+  </w:comment>
+  <w:comment w:id="1" w:author="Antonio João Nascimento Dantas / SUAFI" w:date="2025-06-23T20:57:00Z" w:initials="AJND/S">
+    <w:p>
+      <w:pPr>
+        <w:pStyle w:val="Textodecomentrio"/>
+      </w:pPr>
+      <w:r>
+        <w:rPr>
+          <w:rStyle w:val="Refdecomentrio"/>
+        </w:rPr>
+        <w:annotationRef/>
+      </w:r>
+      <w:r>
+        <w:t>Iremos colocar a responsabilidade na IA.</w:t>
+      </w:r>
+    </w:p>
+  </w:comment>
+  <w:comment w:id="2" w:author="Antonio João Nascimento Dantas / SUAFI" w:date="2025-06-23T22:19:00Z" w:initials="AJND/S">
+    <w:p>
+      <w:pPr>
+        <w:pStyle w:val="Textodecomentrio"/>
+      </w:pPr>
+      <w:r>
+        <w:rPr>
+          <w:rStyle w:val="Refdecomentrio"/>
+        </w:rPr>
+        <w:annotationRef/>
+      </w:r>
+      <w:r>
+        <w:t>Responsabilidade Matheus</w:t>
+      </w:r>
+    </w:p>
+  </w:comment>
+</w:comments>
+</file>
+
+<file path=word/commentsExtended.xml><?xml version="1.0" encoding="utf-8"?>
+<w15:commentsEx xmlns:wpc="http://schemas.microsoft.com/office/word/2010/wordprocessingCanvas" xmlns:cx="http://schemas.microsoft.com/office/drawing/2014/chartex" xmlns:cx1="http://schemas.microsoft.com/office/drawing/2015/9/8/chartex" xmlns:cx2="http://schemas.microsoft.com/office/drawing/2015/10/21/chartex" xmlns:cx3="http://schemas.microsoft.com/office/drawing/2016/5/9/chartex" xmlns:cx4="http://schemas.microsoft.com/office/drawing/2016/5/10/chartex" xmlns:cx5="http://schemas.microsoft.com/office/drawing/2016/5/11/chartex" xmlns:cx6="http://schemas.microsoft.com/office/drawing/2016/5/12/chartex" xmlns:cx7="http://schemas.microsoft.com/office/drawing/2016/5/13/chartex" xmlns:cx8="http://schemas.microsoft.com/office/drawing/2016/5/14/chartex" xmlns:mc="http://schemas.openxmlformats.org/markup-compatibility/2006" xmlns:aink="http://schemas.microsoft.com/office/drawing/2016/ink" xmlns:am3d="http://schemas.microsoft.com/office/drawing/2017/model3d" xmlns:o="urn:schemas-microsoft-com:office:office" xmlns:r="http://schemas.openxmlformats.org/officeDocument/2006/relationships" xmlns:m="http://schemas.openxmlformats.org/officeDocument/2006/math" xmlns:v="urn:schemas-microsoft-com:vml" xmlns:wp14="http://schemas.microsoft.com/office/word/2010/wordprocessingDrawing" xmlns:wp="http://schemas.openxmlformats.org/drawingml/2006/wordprocessingDrawing" xmlns:w10="urn:schemas-microsoft-com:office:word" xmlns:w="http://schemas.openxmlformats.org/wordprocessingml/2006/main" xmlns:w14="http://schemas.microsoft.com/office/word/2010/wordml" xmlns:w15="http://schemas.microsoft.com/office/word/2012/wordml" xmlns:w16cex="http://schemas.microsoft.com/office/word/2018/wordml/cex" xmlns:w16cid="http://schemas.microsoft.com/office/word/2016/wordml/cid" xmlns:w16="http://schemas.microsoft.com/office/word/2018/wordml" xmlns:w16sdtdh="http://schemas.microsoft.com/office/word/2020/wordml/sdtdatahash" xmlns:w16se="http://schemas.microsoft.com/office/word/2015/wordml/symex" xmlns:wpg="http://schemas.microsoft.com/office/word/2010/wordprocessingGroup" xmlns:wpi="http://schemas.microsoft.com/office/word/2010/wordprocessingInk" xmlns:wne="http://schemas.microsoft.com/office/word/2006/wordml" xmlns:wps="http://schemas.microsoft.com/office/word/2010/wordprocessingShape" mc:Ignorable="w14 w15 w16se w16cid w16 w16cex w16sdtdh wp14">
+  <w15:commentEx w15:paraId="66983E3C" w15:done="0"/>
+  <w15:commentEx w15:paraId="26753BB0" w15:done="0"/>
+  <w15:commentEx w15:paraId="16179992" w15:done="0"/>
+</w15:commentsEx>
+</file>
+
+<file path=word/commentsExtensible.xml><?xml version="1.0" encoding="utf-8"?>
+<w16cex:commentsExtensible xmlns:wpc="http://schemas.microsoft.com/office/word/2010/wordprocessingCanvas" xmlns:cx="http://schemas.microsoft.com/office/drawing/2014/chartex" xmlns:cx1="http://schemas.microsoft.com/office/drawing/2015/9/8/chartex" xmlns:cx2="http://schemas.microsoft.com/office/drawing/2015/10/21/chartex" xmlns:cx3="http://schemas.microsoft.com/office/drawing/2016/5/9/chartex" xmlns:cx4="http://schemas.microsoft.com/office/drawing/2016/5/10/chartex" xmlns:cx5="http://schemas.microsoft.com/office/drawing/2016/5/11/chartex" xmlns:cx6="http://schemas.microsoft.com/office/drawing/2016/5/12/chartex" xmlns:cx7="http://schemas.microsoft.com/office/drawing/2016/5/13/chartex" xmlns:cx8="http://schemas.microsoft.com/office/drawing/2016/5/14/chartex" xmlns:mc="http://schemas.openxmlformats.org/markup-compatibility/2006" xmlns:aink="http://schemas.microsoft.com/office/drawing/2016/ink" xmlns:am3d="http://schemas.microsoft.com/office/drawing/2017/model3d" xmlns:o="urn:schemas-microsoft-com:office:office" xmlns:r="http://schemas.openxmlformats.org/officeDocument/2006/relationships" xmlns:m="http://schemas.openxmlformats.org/officeDocument/2006/math" xmlns:v="urn:schemas-microsoft-com:vml" xmlns:wp14="http://schemas.microsoft.com/office/word/2010/wordprocessingDrawing" xmlns:wp="http://schemas.openxmlformats.org/drawingml/2006/wordprocessingDrawing" xmlns:w10="urn:schemas-microsoft-com:office:word" xmlns:w="http://schemas.openxmlformats.org/wordprocessingml/2006/main" xmlns:w14="http://schemas.microsoft.com/office/word/2010/wordml" xmlns:w15="http://schemas.microsoft.com/office/word/2012/wordml" xmlns:w16cex="http://schemas.microsoft.com/office/word/2018/wordml/cex" xmlns:w16cid="http://schemas.microsoft.com/office/word/2016/wordml/cid" xmlns:w16="http://schemas.microsoft.com/office/word/2018/wordml" xmlns:w16sdtdh="http://schemas.microsoft.com/office/word/2020/wordml/sdtdatahash" xmlns:w16se="http://schemas.microsoft.com/office/word/2015/wordml/symex" xmlns:wpg="http://schemas.microsoft.com/office/word/2010/wordprocessingGroup" xmlns:wpi="http://schemas.microsoft.com/office/word/2010/wordprocessingInk" xmlns:wne="http://schemas.microsoft.com/office/word/2006/wordml" xmlns:wps="http://schemas.microsoft.com/office/word/2010/wordprocessingShape" mc:Ignorable="w14 w15 w16se w16cid w16 w16cex w16sdtdh wp14">
+  <w16cex:commentExtensible w16cex:durableId="2C043E37" w16cex:dateUtc="2025-06-23T23:57:00Z"/>
+  <w16cex:commentExtensible w16cex:durableId="2C043E52" w16cex:dateUtc="2025-06-23T23:57:00Z"/>
+  <w16cex:commentExtensible w16cex:durableId="2C04517B" w16cex:dateUtc="2025-06-24T01:19:00Z"/>
+</w16cex:commentsExtensible>
+</file>
+
+<file path=word/commentsIds.xml><?xml version="1.0" encoding="utf-8"?>
+<w16cid:commentsIds xmlns:wpc="http://schemas.microsoft.com/office/word/2010/wordprocessingCanvas" xmlns:cx="http://schemas.microsoft.com/office/drawing/2014/chartex" xmlns:cx1="http://schemas.microsoft.com/office/drawing/2015/9/8/chartex" xmlns:cx2="http://schemas.microsoft.com/office/drawing/2015/10/21/chartex" xmlns:cx3="http://schemas.microsoft.com/office/drawing/2016/5/9/chartex" xmlns:cx4="http://schemas.microsoft.com/office/drawing/2016/5/10/chartex" xmlns:cx5="http://schemas.microsoft.com/office/drawing/2016/5/11/chartex" xmlns:cx6="http://schemas.microsoft.com/office/drawing/2016/5/12/chartex" xmlns:cx7="http://schemas.microsoft.com/office/drawing/2016/5/13/chartex" xmlns:cx8="http://schemas.microsoft.com/office/drawing/2016/5/14/chartex" xmlns:mc="http://schemas.openxmlformats.org/markup-compatibility/2006" xmlns:aink="http://schemas.microsoft.com/office/drawing/2016/ink" xmlns:am3d="http://schemas.microsoft.com/office/drawing/2017/model3d" xmlns:o="urn:schemas-microsoft-com:office:office" xmlns:r="http://schemas.openxmlformats.org/officeDocument/2006/relationships" xmlns:m="http://schemas.openxmlformats.org/officeDocument/2006/math" xmlns:v="urn:schemas-microsoft-com:vml" xmlns:wp14="http://schemas.microsoft.com/office/word/2010/wordprocessingDrawing" xmlns:wp="http://schemas.openxmlformats.org/drawingml/2006/wordprocessingDrawing" xmlns:w10="urn:schemas-microsoft-com:office:word" xmlns:w="http://schemas.openxmlformats.org/wordprocessingml/2006/main" xmlns:w14="http://schemas.microsoft.com/office/word/2010/wordml" xmlns:w15="http://schemas.microsoft.com/office/word/2012/wordml" xmlns:w16cex="http://schemas.microsoft.com/office/word/2018/wordml/cex" xmlns:w16cid="http://schemas.microsoft.com/office/word/2016/wordml/cid" xmlns:w16="http://schemas.microsoft.com/office/word/2018/wordml" xmlns:w16sdtdh="http://schemas.microsoft.com/office/word/2020/wordml/sdtdatahash" xmlns:w16se="http://schemas.microsoft.com/office/word/2015/wordml/symex" xmlns:wpg="http://schemas.microsoft.com/office/word/2010/wordprocessingGroup" xmlns:wpi="http://schemas.microsoft.com/office/word/2010/wordprocessingInk" xmlns:wne="http://schemas.microsoft.com/office/word/2006/wordml" xmlns:wps="http://schemas.microsoft.com/office/word/2010/wordprocessingShape" mc:Ignorable="w14 w15 w16se w16cid w16 w16cex w16sdtdh wp14">
+  <w16cid:commentId w16cid:paraId="66983E3C" w16cid:durableId="2C043E37"/>
+  <w16cid:commentId w16cid:paraId="26753BB0" w16cid:durableId="2C043E52"/>
+  <w16cid:commentId w16cid:paraId="16179992" w16cid:durableId="2C04517B"/>
+</w16cid:commentsIds>
+</file>
+
 <file path=word/numbering.xml><?xml version="1.0" encoding="utf-8"?>
-<w:numbering xmlns:wpc="http://schemas.microsoft.com/office/word/2010/wordprocessingCanvas" xmlns:cx="http://schemas.microsoft.com/office/drawing/2014/chartex" xmlns:cx1="http://schemas.microsoft.com/office/drawing/2015/9/8/chartex" xmlns:cx2="http://schemas.microsoft.com/office/drawing/2015/10/21/chartex" xmlns:cx3="http://schemas.microsoft.com/office/drawing/2016/5/9/chartex" xmlns:cx4="http://schemas.microsoft.com/office/drawing/2016/5/10/chartex" xmlns:cx5="http://schemas.microsoft.com/office/drawing/2016/5/11/chartex" xmlns:cx6="http://schemas.microsoft.com/office/drawing/2016/5/12/chartex" xmlns:cx7="http://schemas.microsoft.com/office/drawing/2016/5/13/chartex" xmlns:cx8="http://schemas.microsoft.com/office/drawing/2016/5/14/chartex" xmlns:mc="http://schemas.openxmlformats.org/markup-compatibility/2006" xmlns:aink="http://schemas.microsoft.com/office/drawing/2016/ink" xmlns:am3d="http://schemas.microsoft.com/office/drawing/2017/model3d" xmlns:o="urn:schemas-microsoft-com:office:office" xmlns:r="http://schemas.openxmlformats.org/officeDocument/2006/relationships" xmlns:m="http://schemas.openxmlformats.org/officeDocument/2006/math" xmlns:v="urn:schemas-microsoft-com:vml" xmlns:wp14="http://schemas.microsoft.com/office/word/2010/wordprocessingDrawing" xmlns:wp="http://schemas.openxmlformats.org/drawingml/2006/wordprocessingDrawing" xmlns:w10="urn:schemas-microsoft-com:office:word" xmlns:w="http://schemas.openxmlformats.org/wordprocessingml/2006/main" xmlns:w14="http://schemas.microsoft.com/office/word/2010/wordml" xmlns:w15="http://schemas.microsoft.com/office/word/2012/wordml" xmlns:w16cid="http://schemas.microsoft.com/office/word/2016/wordml/cid" xmlns:w16se="http://schemas.microsoft.com/office/word/2015/wordml/symex" xmlns:wpg="http://schemas.microsoft.com/office/word/2010/wordprocessingGroup" xmlns:wpi="http://schemas.microsoft.com/office/word/2010/wordprocessingInk" xmlns:wne="http://schemas.microsoft.com/office/word/2006/wordml" xmlns:wps="http://schemas.microsoft.com/office/word/2010/wordprocessingShape" mc:Ignorable="w14 w15 w16se w16cid wp14">
+<w:numbering xmlns:wpc="http://schemas.microsoft.com/office/word/2010/wordprocessingCanvas" xmlns:cx="http://schemas.microsoft.com/office/drawing/2014/chartex" xmlns:cx1="http://schemas.microsoft.com/office/drawing/2015/9/8/chartex" xmlns:cx2="http://schemas.microsoft.com/office/drawing/2015/10/21/chartex" xmlns:cx3="http://schemas.microsoft.com/office/drawing/2016/5/9/chartex" xmlns:cx4="http://schemas.microsoft.com/office/drawing/2016/5/10/chartex" xmlns:cx5="http://schemas.microsoft.com/office/drawing/2016/5/11/chartex" xmlns:cx6="http://schemas.microsoft.com/office/drawing/2016/5/12/chartex" xmlns:cx7="http://schemas.microsoft.com/office/drawing/2016/5/13/chartex" xmlns:cx8="http://schemas.microsoft.com/office/drawing/2016/5/14/chartex" xmlns:mc="http://schemas.openxmlformats.org/markup-compatibility/2006" xmlns:aink="http://schemas.microsoft.com/office/drawing/2016/ink" xmlns:am3d="http://schemas.microsoft.com/office/drawing/2017/model3d" xmlns:o="urn:schemas-microsoft-com:office:office" xmlns:r="http://schemas.openxmlformats.org/officeDocument/2006/relationships" xmlns:m="http://schemas.openxmlformats.org/officeDocument/2006/math" xmlns:v="urn:schemas-microsoft-com:vml" xmlns:wp14="http://schemas.microsoft.com/office/word/2010/wordprocessingDrawing" xmlns:wp="http://schemas.openxmlformats.org/drawingml/2006/wordprocessingDrawing" xmlns:w10="urn:schemas-microsoft-com:office:word" xmlns:w="http://schemas.openxmlformats.org/wordprocessingml/2006/main" xmlns:w14="http://schemas.microsoft.com/office/word/2010/wordml" xmlns:w15="http://schemas.microsoft.com/office/word/2012/wordml" xmlns:w16cex="http://schemas.microsoft.com/office/word/2018/wordml/cex" xmlns:w16cid="http://schemas.microsoft.com/office/word/2016/wordml/cid" xmlns:w16="http://schemas.microsoft.com/office/word/2018/wordml" xmlns:w16sdtdh="http://schemas.microsoft.com/office/word/2020/wordml/sdtdatahash" xmlns:w16se="http://schemas.microsoft.com/office/word/2015/wordml/symex" xmlns:wpg="http://schemas.microsoft.com/office/word/2010/wordprocessingGroup" xmlns:wpi="http://schemas.microsoft.com/office/word/2010/wordprocessingInk" xmlns:wne="http://schemas.microsoft.com/office/word/2006/wordml" xmlns:wps="http://schemas.microsoft.com/office/word/2010/wordprocessingShape" mc:Ignorable="w14 w15 w16se w16cid w16 w16cex w16sdtdh wp14">
   <w:abstractNum w:abstractNumId="0" w15:restartNumberingAfterBreak="0">
     <w:nsid w:val="2B882985"/>
     <w:multiLevelType w:val="multilevel"/>
@@ -4259,8 +4359,16 @@
 </w:numbering>
 </file>
 
+<file path=word/people.xml><?xml version="1.0" encoding="utf-8"?>
+<w15:people xmlns:wpc="http://schemas.microsoft.com/office/word/2010/wordprocessingCanvas" xmlns:cx="http://schemas.microsoft.com/office/drawing/2014/chartex" xmlns:cx1="http://schemas.microsoft.com/office/drawing/2015/9/8/chartex" xmlns:cx2="http://schemas.microsoft.com/office/drawing/2015/10/21/chartex" xmlns:cx3="http://schemas.microsoft.com/office/drawing/2016/5/9/chartex" xmlns:cx4="http://schemas.microsoft.com/office/drawing/2016/5/10/chartex" xmlns:cx5="http://schemas.microsoft.com/office/drawing/2016/5/11/chartex" xmlns:cx6="http://schemas.microsoft.com/office/drawing/2016/5/12/chartex" xmlns:cx7="http://schemas.microsoft.com/office/drawing/2016/5/13/chartex" xmlns:cx8="http://schemas.microsoft.com/office/drawing/2016/5/14/chartex" xmlns:mc="http://schemas.openxmlformats.org/markup-compatibility/2006" xmlns:aink="http://schemas.microsoft.com/office/drawing/2016/ink" xmlns:am3d="http://schemas.microsoft.com/office/drawing/2017/model3d" xmlns:o="urn:schemas-microsoft-com:office:office" xmlns:r="http://schemas.openxmlformats.org/officeDocument/2006/relationships" xmlns:m="http://schemas.openxmlformats.org/officeDocument/2006/math" xmlns:v="urn:schemas-microsoft-com:vml" xmlns:wp14="http://schemas.microsoft.com/office/word/2010/wordprocessingDrawing" xmlns:wp="http://schemas.openxmlformats.org/drawingml/2006/wordprocessingDrawing" xmlns:w10="urn:schemas-microsoft-com:office:word" xmlns:w="http://schemas.openxmlformats.org/wordprocessingml/2006/main" xmlns:w14="http://schemas.microsoft.com/office/word/2010/wordml" xmlns:w15="http://schemas.microsoft.com/office/word/2012/wordml" xmlns:w16cex="http://schemas.microsoft.com/office/word/2018/wordml/cex" xmlns:w16cid="http://schemas.microsoft.com/office/word/2016/wordml/cid" xmlns:w16="http://schemas.microsoft.com/office/word/2018/wordml" xmlns:w16sdtdh="http://schemas.microsoft.com/office/word/2020/wordml/sdtdatahash" xmlns:w16se="http://schemas.microsoft.com/office/word/2015/wordml/symex" xmlns:wpg="http://schemas.microsoft.com/office/word/2010/wordprocessingGroup" xmlns:wpi="http://schemas.microsoft.com/office/word/2010/wordprocessingInk" xmlns:wne="http://schemas.microsoft.com/office/word/2006/wordml" xmlns:wps="http://schemas.microsoft.com/office/word/2010/wordprocessingShape" mc:Ignorable="w14 w15 w16se w16cid w16 w16cex w16sdtdh wp14">
+  <w15:person w15:author="Antonio João Nascimento Dantas / SUAFI">
+    <w15:presenceInfo w15:providerId="None" w15:userId="Antonio João Nascimento Dantas / SUAFI"/>
+  </w15:person>
+</w15:people>
+</file>
+
 <file path=word/styles.xml><?xml version="1.0" encoding="utf-8"?>
-<w:styles xmlns:mc="http://schemas.openxmlformats.org/markup-compatibility/2006" xmlns:r="http://schemas.openxmlformats.org/officeDocument/2006/relationships" xmlns:w="http://schemas.openxmlformats.org/wordprocessingml/2006/main" xmlns:w14="http://schemas.microsoft.com/office/word/2010/wordml" xmlns:w15="http://schemas.microsoft.com/office/word/2012/wordml" xmlns:w16cid="http://schemas.microsoft.com/office/word/2016/wordml/cid" xmlns:w16se="http://schemas.microsoft.com/office/word/2015/wordml/symex" mc:Ignorable="w14 w15 w16se w16cid">
+<w:styles xmlns:mc="http://schemas.openxmlformats.org/markup-compatibility/2006" xmlns:r="http://schemas.openxmlformats.org/officeDocument/2006/relationships" xmlns:w="http://schemas.openxmlformats.org/wordprocessingml/2006/main" xmlns:w14="http://schemas.microsoft.com/office/word/2010/wordml" xmlns:w15="http://schemas.microsoft.com/office/word/2012/wordml" xmlns:w16cex="http://schemas.microsoft.com/office/word/2018/wordml/cex" xmlns:w16cid="http://schemas.microsoft.com/office/word/2016/wordml/cid" xmlns:w16="http://schemas.microsoft.com/office/word/2018/wordml" xmlns:w16sdtdh="http://schemas.microsoft.com/office/word/2020/wordml/sdtdatahash" xmlns:w16se="http://schemas.microsoft.com/office/word/2015/wordml/symex" mc:Ignorable="w14 w15 w16se w16cid w16 w16cex w16sdtdh">
   <w:docDefaults>
     <w:rPrDefault>
       <w:rPr>
@@ -4276,7 +4384,7 @@
       </w:pPr>
     </w:pPrDefault>
   </w:docDefaults>
-  <w:latentStyles w:defLockedState="0" w:defUIPriority="99" w:defSemiHidden="0" w:defUnhideWhenUsed="0" w:defQFormat="0" w:count="375">
+  <w:latentStyles w:defLockedState="0" w:defUIPriority="99" w:defSemiHidden="0" w:defUnhideWhenUsed="0" w:defQFormat="0" w:count="376">
     <w:lsdException w:name="Normal" w:uiPriority="0" w:qFormat="1"/>
     <w:lsdException w:name="heading 1" w:uiPriority="9" w:qFormat="1"/>
     <w:lsdException w:name="heading 2" w:semiHidden="1" w:uiPriority="9" w:unhideWhenUsed="1" w:qFormat="1"/>
@@ -4382,7 +4490,6 @@
     <w:lsdException w:name="HTML Sample" w:semiHidden="1" w:unhideWhenUsed="1"/>
     <w:lsdException w:name="HTML Typewriter" w:semiHidden="1" w:unhideWhenUsed="1"/>
     <w:lsdException w:name="HTML Variable" w:semiHidden="1" w:unhideWhenUsed="1"/>
-    <w:lsdException w:name="Normal Table" w:semiHidden="1" w:unhideWhenUsed="1"/>
     <w:lsdException w:name="annotation subject" w:semiHidden="1" w:unhideWhenUsed="1"/>
     <w:lsdException w:name="No List" w:semiHidden="1" w:unhideWhenUsed="1"/>
     <w:lsdException w:name="Outline List 1" w:semiHidden="1" w:unhideWhenUsed="1"/>
@@ -4429,10 +4536,8 @@
     <w:lsdException w:name="Table Subtle 2" w:semiHidden="1" w:unhideWhenUsed="1"/>
     <w:lsdException w:name="Table Web 1" w:semiHidden="1" w:unhideWhenUsed="1"/>
     <w:lsdException w:name="Table Web 2" w:semiHidden="1" w:unhideWhenUsed="1"/>
-    <w:lsdException w:name="Table Web 3" w:semiHidden="1" w:unhideWhenUsed="1"/>
     <w:lsdException w:name="Balloon Text" w:semiHidden="1" w:unhideWhenUsed="1"/>
     <w:lsdException w:name="Table Grid" w:uiPriority="39"/>
-    <w:lsdException w:name="Table Theme" w:semiHidden="1" w:unhideWhenUsed="1"/>
     <w:lsdException w:name="Placeholder Text" w:semiHidden="1"/>
     <w:lsdException w:name="No Spacing" w:uiPriority="1" w:qFormat="1"/>
     <w:lsdException w:name="Light Shading" w:uiPriority="60"/>
@@ -4652,6 +4757,7 @@
     <w:lsdException w:name="Smart Hyperlink" w:semiHidden="1" w:unhideWhenUsed="1"/>
     <w:lsdException w:name="Hashtag" w:semiHidden="1" w:unhideWhenUsed="1"/>
     <w:lsdException w:name="Unresolved Mention" w:semiHidden="1" w:unhideWhenUsed="1"/>
+    <w:lsdException w:name="Smart Link" w:semiHidden="1" w:unhideWhenUsed="1"/>
   </w:latentStyles>
   <w:style w:type="paragraph" w:default="1" w:styleId="Normal">
     <w:name w:val="Normal"/>
@@ -4660,6 +4766,7 @@
   <w:style w:type="character" w:default="1" w:styleId="Fontepargpadro">
     <w:name w:val="Default Paragraph Font"/>
     <w:uiPriority w:val="1"/>
+    <w:semiHidden/>
     <w:unhideWhenUsed/>
   </w:style>
   <w:style w:type="table" w:default="1" w:styleId="Tabelanormal">
@@ -4682,6 +4789,74 @@
     <w:uiPriority w:val="99"/>
     <w:semiHidden/>
     <w:unhideWhenUsed/>
+  </w:style>
+  <w:style w:type="character" w:styleId="Refdecomentrio">
+    <w:name w:val="annotation reference"/>
+    <w:basedOn w:val="Fontepargpadro"/>
+    <w:uiPriority w:val="99"/>
+    <w:semiHidden/>
+    <w:unhideWhenUsed/>
+    <w:rsid w:val="00D96E3B"/>
+    <w:rPr>
+      <w:sz w:val="16"/>
+      <w:szCs w:val="16"/>
+    </w:rPr>
+  </w:style>
+  <w:style w:type="paragraph" w:styleId="Textodecomentrio">
+    <w:name w:val="annotation text"/>
+    <w:basedOn w:val="Normal"/>
+    <w:link w:val="TextodecomentrioChar"/>
+    <w:uiPriority w:val="99"/>
+    <w:semiHidden/>
+    <w:unhideWhenUsed/>
+    <w:rsid w:val="00D96E3B"/>
+    <w:pPr>
+      <w:spacing w:line="240" w:lineRule="auto"/>
+    </w:pPr>
+    <w:rPr>
+      <w:sz w:val="20"/>
+      <w:szCs w:val="20"/>
+    </w:rPr>
+  </w:style>
+  <w:style w:type="character" w:customStyle="1" w:styleId="TextodecomentrioChar">
+    <w:name w:val="Texto de comentário Char"/>
+    <w:basedOn w:val="Fontepargpadro"/>
+    <w:link w:val="Textodecomentrio"/>
+    <w:uiPriority w:val="99"/>
+    <w:semiHidden/>
+    <w:rsid w:val="00D96E3B"/>
+    <w:rPr>
+      <w:sz w:val="20"/>
+      <w:szCs w:val="20"/>
+    </w:rPr>
+  </w:style>
+  <w:style w:type="paragraph" w:styleId="Assuntodocomentrio">
+    <w:name w:val="annotation subject"/>
+    <w:basedOn w:val="Textodecomentrio"/>
+    <w:next w:val="Textodecomentrio"/>
+    <w:link w:val="AssuntodocomentrioChar"/>
+    <w:uiPriority w:val="99"/>
+    <w:semiHidden/>
+    <w:unhideWhenUsed/>
+    <w:rsid w:val="00D96E3B"/>
+    <w:rPr>
+      <w:b/>
+      <w:bCs/>
+    </w:rPr>
+  </w:style>
+  <w:style w:type="character" w:customStyle="1" w:styleId="AssuntodocomentrioChar">
+    <w:name w:val="Assunto do comentário Char"/>
+    <w:basedOn w:val="TextodecomentrioChar"/>
+    <w:link w:val="Assuntodocomentrio"/>
+    <w:uiPriority w:val="99"/>
+    <w:semiHidden/>
+    <w:rsid w:val="00D96E3B"/>
+    <w:rPr>
+      <w:b/>
+      <w:bCs/>
+      <w:sz w:val="20"/>
+      <w:szCs w:val="20"/>
+    </w:rPr>
   </w:style>
 </w:styles>
 </file>

</xml_diff>